<commit_message>
updating apparently from forever ago
</commit_message>
<xml_diff>
--- a/interviewees 01-15.docx
+++ b/interviewees 01-15.docx
@@ -1549,27 +1549,7 @@
             <w:szCs w:val="24"/>
             <w:u w:val="single"/>
           </w:rPr>
-          <w:t>l</w:t>
-        </w:r>
-        <w:r>
-          <w:rPr>
-            <w:rFonts w:ascii="Times New Roman" w:eastAsia="Times New Roman" w:hAnsi="Times New Roman" w:cs="Times New Roman"/>
-            <w:color w:val="0000FF"/>
-            <w:sz w:val="24"/>
-            <w:szCs w:val="24"/>
-            <w:u w:val="single"/>
-          </w:rPr>
-          <w:t>i</w:t>
-        </w:r>
-        <w:r>
-          <w:rPr>
-            <w:rFonts w:ascii="Times New Roman" w:eastAsia="Times New Roman" w:hAnsi="Times New Roman" w:cs="Times New Roman"/>
-            <w:color w:val="0000FF"/>
-            <w:sz w:val="24"/>
-            <w:szCs w:val="24"/>
-            <w:u w:val="single"/>
-          </w:rPr>
-          <w:t>nk</w:t>
+          <w:t>link</w:t>
         </w:r>
       </w:hyperlink>
       <w:r>
@@ -1944,37 +1924,7 @@
             <w:szCs w:val="24"/>
             <w:u w:val="single"/>
           </w:rPr>
-          <w:t>l</w:t>
-        </w:r>
-        <w:r>
-          <w:rPr>
-            <w:rFonts w:ascii="Times New Roman" w:eastAsia="Times New Roman" w:hAnsi="Times New Roman" w:cs="Times New Roman"/>
-            <w:color w:val="0000FF"/>
-            <w:sz w:val="24"/>
-            <w:szCs w:val="24"/>
-            <w:u w:val="single"/>
-          </w:rPr>
-          <w:t>i</w:t>
-        </w:r>
-        <w:r>
-          <w:rPr>
-            <w:rFonts w:ascii="Times New Roman" w:eastAsia="Times New Roman" w:hAnsi="Times New Roman" w:cs="Times New Roman"/>
-            <w:color w:val="0000FF"/>
-            <w:sz w:val="24"/>
-            <w:szCs w:val="24"/>
-            <w:u w:val="single"/>
-          </w:rPr>
-          <w:t>n</w:t>
-        </w:r>
-        <w:r>
-          <w:rPr>
-            <w:rFonts w:ascii="Times New Roman" w:eastAsia="Times New Roman" w:hAnsi="Times New Roman" w:cs="Times New Roman"/>
-            <w:color w:val="0000FF"/>
-            <w:sz w:val="24"/>
-            <w:szCs w:val="24"/>
-            <w:u w:val="single"/>
-          </w:rPr>
-          <w:t>k</w:t>
+          <w:t>link</w:t>
         </w:r>
       </w:hyperlink>
       <w:r>
@@ -2308,17 +2258,7 @@
             <w:szCs w:val="24"/>
             <w:u w:val="single"/>
           </w:rPr>
-          <w:t>lin</w:t>
-        </w:r>
-        <w:r>
-          <w:rPr>
-            <w:rFonts w:ascii="Times New Roman" w:eastAsia="Times New Roman" w:hAnsi="Times New Roman" w:cs="Times New Roman"/>
-            <w:color w:val="0000FF"/>
-            <w:sz w:val="24"/>
-            <w:szCs w:val="24"/>
-            <w:u w:val="single"/>
-          </w:rPr>
-          <w:t>k</w:t>
+          <w:t>link</w:t>
         </w:r>
       </w:hyperlink>
       <w:r>
@@ -2763,27 +2703,7 @@
             <w:szCs w:val="24"/>
             <w:u w:val="single"/>
           </w:rPr>
-          <w:t>li</w:t>
-        </w:r>
-        <w:r>
-          <w:rPr>
-            <w:rFonts w:ascii="Times New Roman" w:eastAsia="Times New Roman" w:hAnsi="Times New Roman" w:cs="Times New Roman"/>
-            <w:color w:val="0000FF"/>
-            <w:sz w:val="24"/>
-            <w:szCs w:val="24"/>
-            <w:u w:val="single"/>
-          </w:rPr>
-          <w:t>n</w:t>
-        </w:r>
-        <w:r>
-          <w:rPr>
-            <w:rFonts w:ascii="Times New Roman" w:eastAsia="Times New Roman" w:hAnsi="Times New Roman" w:cs="Times New Roman"/>
-            <w:color w:val="0000FF"/>
-            <w:sz w:val="24"/>
-            <w:szCs w:val="24"/>
-            <w:u w:val="single"/>
-          </w:rPr>
-          <w:t>k</w:t>
+          <w:t>link</w:t>
         </w:r>
       </w:hyperlink>
       <w:r>
@@ -3137,27 +3057,7 @@
             <w:szCs w:val="24"/>
             <w:u w:val="single"/>
           </w:rPr>
-          <w:t>li</w:t>
-        </w:r>
-        <w:r>
-          <w:rPr>
-            <w:rFonts w:ascii="Times New Roman" w:eastAsia="Times New Roman" w:hAnsi="Times New Roman" w:cs="Times New Roman"/>
-            <w:color w:val="0000FF"/>
-            <w:sz w:val="24"/>
-            <w:szCs w:val="24"/>
-            <w:u w:val="single"/>
-          </w:rPr>
-          <w:t>n</w:t>
-        </w:r>
-        <w:r>
-          <w:rPr>
-            <w:rFonts w:ascii="Times New Roman" w:eastAsia="Times New Roman" w:hAnsi="Times New Roman" w:cs="Times New Roman"/>
-            <w:color w:val="0000FF"/>
-            <w:sz w:val="24"/>
-            <w:szCs w:val="24"/>
-            <w:u w:val="single"/>
-          </w:rPr>
-          <w:t>k</w:t>
+          <w:t>link</w:t>
         </w:r>
       </w:hyperlink>
       <w:r>
@@ -3661,6 +3561,32 @@
         </w:rPr>
         <w:t>Bibb &amp; Form (1977). The Effects of Industrial, Occupational, and Sex Stratification on Wages in Blue-Collar Markets</w:t>
       </w:r>
+      <w:r>
+        <w:rPr>
+          <w:rFonts w:ascii="Times New Roman" w:eastAsia="Times New Roman" w:hAnsi="Times New Roman" w:cs="Times New Roman"/>
+          <w:sz w:val="24"/>
+          <w:szCs w:val="24"/>
+        </w:rPr>
+        <w:t xml:space="preserve"> **where did he </w:t>
+      </w:r>
+      <w:proofErr w:type="gramStart"/>
+      <w:r>
+        <w:rPr>
+          <w:rFonts w:ascii="Times New Roman" w:eastAsia="Times New Roman" w:hAnsi="Times New Roman" w:cs="Times New Roman"/>
+          <w:sz w:val="24"/>
+          <w:szCs w:val="24"/>
+        </w:rPr>
+        <w:t>cite?*</w:t>
+      </w:r>
+      <w:proofErr w:type="gramEnd"/>
+      <w:r>
+        <w:rPr>
+          <w:rFonts w:ascii="Times New Roman" w:eastAsia="Times New Roman" w:hAnsi="Times New Roman" w:cs="Times New Roman"/>
+          <w:sz w:val="24"/>
+          <w:szCs w:val="24"/>
+        </w:rPr>
+        <w:t>*</w:t>
+      </w:r>
     </w:p>
     <w:p>
       <w:pPr>
@@ -3920,27 +3846,7 @@
             <w:szCs w:val="24"/>
             <w:u w:val="single"/>
           </w:rPr>
-          <w:t>li</w:t>
-        </w:r>
-        <w:r>
-          <w:rPr>
-            <w:rFonts w:ascii="Times New Roman" w:eastAsia="Times New Roman" w:hAnsi="Times New Roman" w:cs="Times New Roman"/>
-            <w:color w:val="0000FF"/>
-            <w:sz w:val="24"/>
-            <w:szCs w:val="24"/>
-            <w:u w:val="single"/>
-          </w:rPr>
-          <w:t>n</w:t>
-        </w:r>
-        <w:r>
-          <w:rPr>
-            <w:rFonts w:ascii="Times New Roman" w:eastAsia="Times New Roman" w:hAnsi="Times New Roman" w:cs="Times New Roman"/>
-            <w:color w:val="0000FF"/>
-            <w:sz w:val="24"/>
-            <w:szCs w:val="24"/>
-            <w:u w:val="single"/>
-          </w:rPr>
-          <w:t>k</w:t>
+          <w:t>link</w:t>
         </w:r>
       </w:hyperlink>
       <w:r>
@@ -4233,27 +4139,7 @@
             <w:szCs w:val="24"/>
             <w:u w:val="single"/>
           </w:rPr>
-          <w:t>li</w:t>
-        </w:r>
-        <w:r>
-          <w:rPr>
-            <w:rFonts w:ascii="Times New Roman" w:eastAsia="Times New Roman" w:hAnsi="Times New Roman" w:cs="Times New Roman"/>
-            <w:color w:val="0000FF"/>
-            <w:sz w:val="24"/>
-            <w:szCs w:val="24"/>
-            <w:u w:val="single"/>
-          </w:rPr>
-          <w:t>n</w:t>
-        </w:r>
-        <w:r>
-          <w:rPr>
-            <w:rFonts w:ascii="Times New Roman" w:eastAsia="Times New Roman" w:hAnsi="Times New Roman" w:cs="Times New Roman"/>
-            <w:color w:val="0000FF"/>
-            <w:sz w:val="24"/>
-            <w:szCs w:val="24"/>
-            <w:u w:val="single"/>
-          </w:rPr>
-          <w:t>k</w:t>
+          <w:t>link</w:t>
         </w:r>
       </w:hyperlink>
       <w:r>
@@ -4542,27 +4428,7 @@
             <w:szCs w:val="24"/>
             <w:u w:val="single"/>
           </w:rPr>
-          <w:t>li</w:t>
-        </w:r>
-        <w:r>
-          <w:rPr>
-            <w:rFonts w:ascii="Times New Roman" w:eastAsia="Times New Roman" w:hAnsi="Times New Roman" w:cs="Times New Roman"/>
-            <w:color w:val="0000FF"/>
-            <w:sz w:val="24"/>
-            <w:szCs w:val="24"/>
-            <w:u w:val="single"/>
-          </w:rPr>
-          <w:t>n</w:t>
-        </w:r>
-        <w:r>
-          <w:rPr>
-            <w:rFonts w:ascii="Times New Roman" w:eastAsia="Times New Roman" w:hAnsi="Times New Roman" w:cs="Times New Roman"/>
-            <w:color w:val="0000FF"/>
-            <w:sz w:val="24"/>
-            <w:szCs w:val="24"/>
-            <w:u w:val="single"/>
-          </w:rPr>
-          <w:t>k</w:t>
+          <w:t>link</w:t>
         </w:r>
       </w:hyperlink>
       <w:r>
@@ -5095,25 +4961,7 @@
           <w:sz w:val="24"/>
           <w:szCs w:val="24"/>
         </w:rPr>
-        <w:t xml:space="preserve">Judith </w:t>
-      </w:r>
-      <w:proofErr w:type="spellStart"/>
-      <w:r>
-        <w:rPr>
-          <w:rFonts w:ascii="Times New Roman" w:eastAsia="Times New Roman" w:hAnsi="Times New Roman" w:cs="Times New Roman"/>
-          <w:sz w:val="24"/>
-          <w:szCs w:val="24"/>
-        </w:rPr>
-        <w:t>Blau</w:t>
-      </w:r>
-      <w:proofErr w:type="spellEnd"/>
-      <w:r>
-        <w:rPr>
-          <w:rFonts w:ascii="Times New Roman" w:eastAsia="Times New Roman" w:hAnsi="Times New Roman" w:cs="Times New Roman"/>
-          <w:sz w:val="24"/>
-          <w:szCs w:val="24"/>
-        </w:rPr>
-        <w:t xml:space="preserve">. </w:t>
+        <w:t xml:space="preserve">Judith Blau. </w:t>
       </w:r>
       <w:hyperlink r:id="rId30" w:tgtFrame="_blank" w:history="1">
         <w:r>
@@ -5259,23 +5107,13 @@
           <w:szCs w:val="24"/>
         </w:rPr>
       </w:pPr>
-      <w:proofErr w:type="spellStart"/>
-      <w:r>
-        <w:rPr>
-          <w:rFonts w:ascii="Times New Roman" w:eastAsia="Times New Roman" w:hAnsi="Times New Roman" w:cs="Times New Roman"/>
-          <w:sz w:val="24"/>
-          <w:szCs w:val="24"/>
-        </w:rPr>
-        <w:t>Blau</w:t>
-      </w:r>
-      <w:proofErr w:type="spellEnd"/>
-      <w:r>
-        <w:rPr>
-          <w:rFonts w:ascii="Times New Roman" w:eastAsia="Times New Roman" w:hAnsi="Times New Roman" w:cs="Times New Roman"/>
-          <w:sz w:val="24"/>
-          <w:szCs w:val="24"/>
-        </w:rPr>
-        <w:t xml:space="preserve"> &amp; Schwartz (1984). Crosscutting social circles: Testing a macrostructural theory of intergroup relations</w:t>
+      <w:r>
+        <w:rPr>
+          <w:rFonts w:ascii="Times New Roman" w:eastAsia="Times New Roman" w:hAnsi="Times New Roman" w:cs="Times New Roman"/>
+          <w:sz w:val="24"/>
+          <w:szCs w:val="24"/>
+        </w:rPr>
+        <w:t>Blau &amp; Schwartz (1984). Crosscutting social circles: Testing a macrostructural theory of intergroup relations</w:t>
       </w:r>
     </w:p>
     <w:p>

</xml_diff>